<commit_message>
minor update to proposal
</commit_message>
<xml_diff>
--- a/Reports/Exploratory-Prereg_Proposal_Submitted_2025-11-29.docx
+++ b/Reports/Exploratory-Prereg_Proposal_Submitted_2025-11-29.docx
@@ -137,10 +137,10 @@
         <w:jc w:val="center"/>
       </w:pPr>
       <w:r>
-        <w:t>Version Date</w:t>
-      </w:r>
-      <w:r>
-        <w:t>: November 29, 2025</w:t>
+        <w:t>Version Date: November 29, 2</w:t>
+      </w:r>
+      <w:r>
+        <w:t>025</w:t>
       </w:r>
     </w:p>
     <w:p/>
@@ -327,15 +327,7 @@
       </w:r>
       <w:hyperlink r:id="rId9">
         <w:r>
-          <w:t>(</w:t>
-        </w:r>
-        <w:proofErr w:type="spellStart"/>
-        <w:r>
-          <w:t>Munafò</w:t>
-        </w:r>
-        <w:proofErr w:type="spellEnd"/>
-        <w:r>
-          <w:t>, 2017)</w:t>
+          <w:t>(Munafò, 2017)</w:t>
         </w:r>
       </w:hyperlink>
       <w:r>
@@ -361,15 +353,7 @@
       </w:r>
       <w:hyperlink r:id="rId11">
         <w:r>
-          <w:t>(</w:t>
-        </w:r>
-        <w:proofErr w:type="spellStart"/>
-        <w:r>
-          <w:t>Boutron</w:t>
-        </w:r>
-        <w:proofErr w:type="spellEnd"/>
-        <w:r>
-          <w:t xml:space="preserve"> et al., 2016)</w:t>
+          <w:t>(Boutron et al., 2016)</w:t>
         </w:r>
       </w:hyperlink>
       <w:r>
@@ -377,23 +361,7 @@
       </w:r>
       <w:hyperlink r:id="rId12">
         <w:r>
-          <w:t>(</w:t>
-        </w:r>
-        <w:proofErr w:type="spellStart"/>
-        <w:r>
-          <w:t>Claesen</w:t>
-        </w:r>
-        <w:proofErr w:type="spellEnd"/>
-        <w:r>
-          <w:t xml:space="preserve"> et al., 2021; </w:t>
-        </w:r>
-        <w:proofErr w:type="spellStart"/>
-        <w:r>
-          <w:t>Willroth</w:t>
-        </w:r>
-        <w:proofErr w:type="spellEnd"/>
-        <w:r>
-          <w:t xml:space="preserve"> &amp; Atherton, 2024)</w:t>
+          <w:t>(Claesen et al., 2021; Willroth &amp; Atherton, 2024)</w:t>
         </w:r>
       </w:hyperlink>
       <w:r>
@@ -434,15 +402,7 @@
       </w:r>
       <w:hyperlink r:id="rId14">
         <w:r>
-          <w:t>(</w:t>
-        </w:r>
-        <w:proofErr w:type="spellStart"/>
-        <w:r>
-          <w:t>Lakens</w:t>
-        </w:r>
-        <w:proofErr w:type="spellEnd"/>
-        <w:r>
-          <w:t>, 2019)</w:t>
+          <w:t>(Lakens, 2019)</w:t>
         </w:r>
       </w:hyperlink>
       <w:r>
@@ -450,15 +410,7 @@
       </w:r>
       <w:hyperlink r:id="rId15">
         <w:r>
-          <w:t xml:space="preserve">(see </w:t>
-        </w:r>
-        <w:proofErr w:type="spellStart"/>
-        <w:r>
-          <w:t>Lakens</w:t>
-        </w:r>
-        <w:proofErr w:type="spellEnd"/>
-        <w:r>
-          <w:t>, 2019; Syed, 2024; Szollosi et al., 2020 for discussion of these issues)</w:t>
+          <w:t>(see Lakens, 2019; Syed, 2024; Szollosi et al., 2020 for discussion of these issues)</w:t>
         </w:r>
       </w:hyperlink>
       <w:r>
@@ -486,15 +438,7 @@
       </w:r>
       <w:hyperlink r:id="rId16">
         <w:r>
-          <w:t>(</w:t>
-        </w:r>
-        <w:proofErr w:type="spellStart"/>
-        <w:r>
-          <w:t>Wagenmakers</w:t>
-        </w:r>
-        <w:proofErr w:type="spellEnd"/>
-        <w:r>
-          <w:t xml:space="preserve"> et al., 2012)</w:t>
+          <w:t>(Wagenmakers et al., 2012)</w:t>
         </w:r>
       </w:hyperlink>
       <w:r>
@@ -508,15 +452,7 @@
         <w:t>p</w:t>
       </w:r>
       <w:r>
-        <w:t xml:space="preserve">-hacking, researcher degrees of freedom, garden of forking paths), in which researchers fail to disclose all of the analyses that were conducted other than the statistically significant results presented in their papers, as well as </w:t>
-      </w:r>
-      <w:proofErr w:type="spellStart"/>
-      <w:r>
-        <w:t>HARKing</w:t>
-      </w:r>
-      <w:proofErr w:type="spellEnd"/>
-      <w:r>
-        <w:t xml:space="preserve"> </w:t>
+        <w:t xml:space="preserve">-hacking, researcher degrees of freedom, garden of forking paths), in which researchers fail to disclose all of the analyses that were conducted other than the statistically significant results presented in their papers, as well as HARKing </w:t>
       </w:r>
       <w:hyperlink r:id="rId17">
         <w:r>
@@ -537,15 +473,7 @@
       </w:r>
       <w:hyperlink r:id="rId18">
         <w:r>
-          <w:t xml:space="preserve">(Szollosi &amp; Donkin, 2021; </w:t>
-        </w:r>
-        <w:proofErr w:type="spellStart"/>
-        <w:r>
-          <w:t>Wagenmakers</w:t>
-        </w:r>
-        <w:proofErr w:type="spellEnd"/>
-        <w:r>
-          <w:t xml:space="preserve"> et al., 2012)</w:t>
+          <w:t>(Szollosi &amp; Donkin, 2021; Wagenmakers et al., 2012)</w:t>
         </w:r>
       </w:hyperlink>
       <w:r>
@@ -553,15 +481,7 @@
       </w:r>
       <w:hyperlink r:id="rId19">
         <w:r>
-          <w:t xml:space="preserve">(Feest &amp; </w:t>
-        </w:r>
-        <w:proofErr w:type="spellStart"/>
-        <w:r>
-          <w:t>Devezer</w:t>
-        </w:r>
-        <w:proofErr w:type="spellEnd"/>
-        <w:r>
-          <w:t>, 2025)</w:t>
+          <w:t>(Feest &amp; Devezer, 2025)</w:t>
         </w:r>
       </w:hyperlink>
       <w:r>
@@ -575,15 +495,7 @@
       </w:r>
       <w:hyperlink r:id="rId20">
         <w:r>
-          <w:t>(</w:t>
-        </w:r>
-        <w:proofErr w:type="spellStart"/>
-        <w:r>
-          <w:t>Wagenmakers</w:t>
-        </w:r>
-        <w:proofErr w:type="spellEnd"/>
-        <w:r>
-          <w:t xml:space="preserve"> et al., 2012)</w:t>
+          <w:t>(Wagenmakers et al., 2012)</w:t>
         </w:r>
       </w:hyperlink>
       <w:r>
@@ -599,15 +511,7 @@
       </w:r>
       <w:hyperlink r:id="rId22">
         <w:r>
-          <w:t xml:space="preserve">(Chambers, 2013; </w:t>
-        </w:r>
-        <w:proofErr w:type="spellStart"/>
-        <w:r>
-          <w:t>Wagenmakers</w:t>
-        </w:r>
-        <w:proofErr w:type="spellEnd"/>
-        <w:r>
-          <w:t xml:space="preserve"> et al., 2012)</w:t>
+          <w:t>(Chambers, 2013; Wagenmakers et al., 2012)</w:t>
         </w:r>
       </w:hyperlink>
       <w:r>
@@ -644,15 +548,7 @@
       </w:r>
       <w:hyperlink r:id="rId23">
         <w:r>
-          <w:t xml:space="preserve">(see </w:t>
-        </w:r>
-        <w:proofErr w:type="spellStart"/>
-        <w:r>
-          <w:t>Besançon</w:t>
-        </w:r>
-        <w:proofErr w:type="spellEnd"/>
-        <w:r>
-          <w:t xml:space="preserve"> et al., 2021)</w:t>
+          <w:t>(see Besançon et al., 2021)</w:t>
         </w:r>
       </w:hyperlink>
       <w:r>
@@ -669,15 +565,7 @@
         <w:footnoteReference w:id="1"/>
       </w:r>
       <w:r>
-        <w:t xml:space="preserve"> make acceptance decisions based on the Stage 1 manuscript and review process, addressing the question: will this study produce worthwhile knowledge, regardless of the results? If the answer is yes, then the review platform agrees to accept the full Stage 2 once complete, regardless of the results. Registered Reports are intended to address the problem of publication bias, or the fact that the published literature does not adequately represent the universe of studies completed, but rather studies have been selected via a biased process (most typically in favor of statistically significant findings). Addressing the problem of publication bias reduces the motivation to engage in questionable research practices, </w:t>
-      </w:r>
-      <w:proofErr w:type="spellStart"/>
-      <w:r>
-        <w:t>HARKing</w:t>
-      </w:r>
-      <w:proofErr w:type="spellEnd"/>
-      <w:r>
-        <w:t xml:space="preserve">, and other unscientific behaviors </w:t>
+        <w:t xml:space="preserve"> make acceptance decisions based on the Stage 1 manuscript and review process, addressing the question: will this study produce worthwhile knowledge, regardless of the results? If the answer is yes, then the review platform agrees to accept the full Stage 2 once complete, regardless of the results. Registered Reports are intended to address the problem of publication bias, or the fact that the published literature does not adequately represent the universe of studies completed, but rather studies have been selected via a biased process (most typically in favor of statistically significant findings). Addressing the problem of publication bias reduces the motivation to engage in questionable research practices, HARKing, and other unscientific behaviors </w:t>
       </w:r>
       <w:hyperlink r:id="rId24">
         <w:r>
@@ -698,15 +586,7 @@
       </w:r>
       <w:hyperlink r:id="rId25">
         <w:r>
-          <w:t xml:space="preserve">(Chambers &amp; </w:t>
-        </w:r>
-        <w:proofErr w:type="spellStart"/>
-        <w:r>
-          <w:t>Tzavella</w:t>
-        </w:r>
-        <w:proofErr w:type="spellEnd"/>
-        <w:r>
-          <w:t>, 2022)</w:t>
+          <w:t>(Chambers &amp; Tzavella, 2022)</w:t>
         </w:r>
       </w:hyperlink>
       <w:r>
@@ -723,15 +603,7 @@
       </w:r>
       <w:hyperlink r:id="rId26">
         <w:r>
-          <w:t>(</w:t>
-        </w:r>
-        <w:proofErr w:type="spellStart"/>
-        <w:r>
-          <w:t>Karhulahti</w:t>
-        </w:r>
-        <w:proofErr w:type="spellEnd"/>
-        <w:r>
-          <w:t xml:space="preserve"> et al., 2023)</w:t>
+          <w:t>(Karhulahti et al., 2023)</w:t>
         </w:r>
       </w:hyperlink>
       <w:r>
@@ -747,15 +619,7 @@
       </w:r>
       <w:hyperlink r:id="rId28">
         <w:r>
-          <w:t>(</w:t>
-        </w:r>
-        <w:proofErr w:type="spellStart"/>
-        <w:r>
-          <w:t>Kathawalla</w:t>
-        </w:r>
-        <w:proofErr w:type="spellEnd"/>
-        <w:r>
-          <w:t xml:space="preserve"> &amp; Syed, 2021)</w:t>
+          <w:t>(Kathawalla &amp; Syed, 2021)</w:t>
         </w:r>
       </w:hyperlink>
       <w:r>
@@ -790,15 +654,7 @@
       </w:r>
       <w:hyperlink r:id="rId30">
         <w:r>
-          <w:t>(</w:t>
-        </w:r>
-        <w:proofErr w:type="spellStart"/>
-        <w:r>
-          <w:t>Wagenmakers</w:t>
-        </w:r>
-        <w:proofErr w:type="spellEnd"/>
-        <w:r>
-          <w:t xml:space="preserve"> et al., 2012)</w:t>
+          <w:t>(Wagenmakers et al., 2012)</w:t>
         </w:r>
       </w:hyperlink>
       <w:r>
@@ -1047,23 +903,7 @@
       </w:r>
       <w:hyperlink r:id="rId34">
         <w:r>
-          <w:t>(</w:t>
-        </w:r>
-        <w:proofErr w:type="spellStart"/>
-        <w:r>
-          <w:t>Claesen</w:t>
-        </w:r>
-        <w:proofErr w:type="spellEnd"/>
-        <w:r>
-          <w:t xml:space="preserve"> et al., 2021; van den Akker et al., 2023; </w:t>
-        </w:r>
-        <w:proofErr w:type="spellStart"/>
-        <w:r>
-          <w:t>Willroth</w:t>
-        </w:r>
-        <w:proofErr w:type="spellEnd"/>
-        <w:r>
-          <w:t xml:space="preserve"> &amp; Atherton, 2024)</w:t>
+          <w:t>(Claesen et al., 2021; van den Akker et al., 2023; Willroth &amp; Atherton, 2024)</w:t>
         </w:r>
       </w:hyperlink>
       <w:r>
@@ -1879,52 +1719,21 @@
         <w:rPr>
           <w:rFonts w:ascii="Cardo" w:eastAsia="Cardo" w:hAnsi="Cardo" w:cs="Cardo"/>
         </w:rPr>
-        <w:t xml:space="preserve">provides evidence of a moderate effect, albeit in the other direction. That this effect was found in a registered thesis using a large sample of articles suggests that there is low risk of bias. Thus, we used  ɸ =.18 as our estimate for the present study. The </w:t>
-      </w:r>
-      <w:proofErr w:type="spellStart"/>
-      <w:r>
-        <w:rPr>
-          <w:rFonts w:ascii="Cardo" w:eastAsia="Cardo" w:hAnsi="Cardo" w:cs="Cardo"/>
-        </w:rPr>
-        <w:t>pwr.chisq.test</w:t>
-      </w:r>
-      <w:proofErr w:type="spellEnd"/>
-      <w:r>
-        <w:rPr>
-          <w:rFonts w:ascii="Cardo" w:eastAsia="Cardo" w:hAnsi="Cardo" w:cs="Cardo"/>
-        </w:rPr>
-        <w:t xml:space="preserve"> function from the </w:t>
-      </w:r>
-      <w:proofErr w:type="spellStart"/>
-      <w:r>
-        <w:rPr>
-          <w:i/>
-          <w:iCs/>
-        </w:rPr>
-        <w:t>pwr</w:t>
-      </w:r>
-      <w:proofErr w:type="spellEnd"/>
-      <w:r>
-        <w:rPr>
-          <w:i/>
-          <w:iCs/>
-        </w:rPr>
-        <w:t xml:space="preserve"> </w:t>
+        <w:t xml:space="preserve">provides evidence of a moderate effect, albeit in the other direction. That this effect was found in a registered thesis using a large sample of articles suggests that there is low risk of bias. Thus, we used  ɸ =.18 as our estimate for the present study. The pwr.chisq.test function from the </w:t>
+      </w:r>
+      <w:r>
+        <w:rPr>
+          <w:i/>
+          <w:iCs/>
+        </w:rPr>
+        <w:t xml:space="preserve">pwr </w:t>
       </w:r>
       <w:r>
         <w:t xml:space="preserve">package in R </w:t>
       </w:r>
       <w:hyperlink r:id="rId49">
         <w:r>
-          <w:t>(</w:t>
-        </w:r>
-        <w:proofErr w:type="spellStart"/>
-        <w:r>
-          <w:t>Champely</w:t>
-        </w:r>
-        <w:proofErr w:type="spellEnd"/>
-        <w:r>
-          <w:t xml:space="preserve"> et al., 2020)</w:t>
+          <w:t>(Champely et al., 2020)</w:t>
         </w:r>
       </w:hyperlink>
       <w:r>
@@ -1970,15 +1779,7 @@
       </w:r>
       <w:hyperlink r:id="rId50">
         <w:r>
-          <w:t>(</w:t>
-        </w:r>
-        <w:proofErr w:type="spellStart"/>
-        <w:r>
-          <w:t>Claesen</w:t>
-        </w:r>
-        <w:proofErr w:type="spellEnd"/>
-        <w:r>
-          <w:t xml:space="preserve"> et al., 2021; van den Akker et al., 2023)</w:t>
+          <w:t>(Claesen et al., 2021; van den Akker et al., 2023)</w:t>
         </w:r>
       </w:hyperlink>
       <w:r>
@@ -2033,15 +1834,7 @@
       </w:r>
       <w:hyperlink r:id="rId52">
         <w:r>
-          <w:t>(</w:t>
-        </w:r>
-        <w:proofErr w:type="spellStart"/>
-        <w:r>
-          <w:t>Baranger</w:t>
-        </w:r>
-        <w:proofErr w:type="spellEnd"/>
-        <w:r>
-          <w:t xml:space="preserve"> et al., 2023)</w:t>
+          <w:t>(Baranger et al., 2023)</w:t>
         </w:r>
       </w:hyperlink>
       <w:r>
@@ -2210,21 +2003,12 @@
       <w:r>
         <w:t xml:space="preserve">, </w:t>
       </w:r>
-      <w:proofErr w:type="spellStart"/>
-      <w:r>
-        <w:rPr>
-          <w:i/>
-          <w:iCs/>
-        </w:rPr>
-        <w:t>PloS</w:t>
-      </w:r>
-      <w:proofErr w:type="spellEnd"/>
-      <w:r>
-        <w:rPr>
-          <w:i/>
-          <w:iCs/>
-        </w:rPr>
-        <w:t xml:space="preserve"> ONE</w:t>
+      <w:r>
+        <w:rPr>
+          <w:i/>
+          <w:iCs/>
+        </w:rPr>
+        <w:t>PloS ONE</w:t>
       </w:r>
       <w:r>
         <w:t xml:space="preserve">, and </w:t>
@@ -3606,23 +3390,7 @@
             <w:sz w:val="20"/>
             <w:szCs w:val="20"/>
           </w:rPr>
-          <w:t>(</w:t>
-        </w:r>
-        <w:proofErr w:type="spellStart"/>
-        <w:r>
-          <w:rPr>
-            <w:sz w:val="20"/>
-            <w:szCs w:val="20"/>
-          </w:rPr>
-          <w:t>Bottesini</w:t>
-        </w:r>
-        <w:proofErr w:type="spellEnd"/>
-        <w:r>
-          <w:rPr>
-            <w:sz w:val="20"/>
-            <w:szCs w:val="20"/>
-          </w:rPr>
-          <w:t xml:space="preserve"> et al., 2025)</w:t>
+          <w:t>(Bottesini et al., 2025)</w:t>
         </w:r>
       </w:hyperlink>
       <w:r>
@@ -3632,23 +3400,13 @@
         </w:rPr>
         <w:t xml:space="preserve"> and </w:t>
       </w:r>
-      <w:proofErr w:type="spellStart"/>
       <w:r>
         <w:rPr>
           <w:color w:val="000000"/>
           <w:sz w:val="20"/>
           <w:szCs w:val="20"/>
         </w:rPr>
-        <w:t>MetaROR</w:t>
-      </w:r>
-      <w:proofErr w:type="spellEnd"/>
-      <w:r>
-        <w:rPr>
-          <w:color w:val="000000"/>
-          <w:sz w:val="20"/>
-          <w:szCs w:val="20"/>
-        </w:rPr>
-        <w:t xml:space="preserve"> </w:t>
+        <w:t xml:space="preserve">MetaROR </w:t>
       </w:r>
       <w:hyperlink r:id="rId2">
         <w:r>
@@ -3656,23 +3414,7 @@
             <w:sz w:val="20"/>
             <w:szCs w:val="20"/>
           </w:rPr>
-          <w:t>(</w:t>
-        </w:r>
-        <w:proofErr w:type="spellStart"/>
-        <w:r>
-          <w:rPr>
-            <w:sz w:val="20"/>
-            <w:szCs w:val="20"/>
-          </w:rPr>
-          <w:t>MetaROR</w:t>
-        </w:r>
-        <w:proofErr w:type="spellEnd"/>
-        <w:r>
-          <w:rPr>
-            <w:sz w:val="20"/>
-            <w:szCs w:val="20"/>
-          </w:rPr>
-          <w:t>, n.d.)</w:t>
+          <w:t>(MetaROR, n.d.)</w:t>
         </w:r>
       </w:hyperlink>
       <w:r>
@@ -3756,85 +3498,44 @@
         <w:t xml:space="preserve"> For accuracy, it is important to note that </w:t>
       </w:r>
       <w:hyperlink r:id="rId3">
-        <w:proofErr w:type="spellStart"/>
         <w:r>
           <w:rPr>
             <w:sz w:val="20"/>
             <w:szCs w:val="20"/>
           </w:rPr>
-          <w:t>Sassenhagen</w:t>
-        </w:r>
-        <w:proofErr w:type="spellEnd"/>
+          <w:t>Sassenhagen and Bornkessel-Schlesewsky (2015)</w:t>
+        </w:r>
+      </w:hyperlink>
+      <w:r>
+        <w:rPr>
+          <w:sz w:val="20"/>
+          <w:szCs w:val="20"/>
+        </w:rPr>
+        <w:t xml:space="preserve"> is the first Registered Report published in Cortex, a journal that pioneered the format, but that a special issue of the journal</w:t>
+      </w:r>
+      <w:r>
+        <w:rPr>
+          <w:i/>
+          <w:iCs/>
+          <w:sz w:val="20"/>
+          <w:szCs w:val="20"/>
+        </w:rPr>
+        <w:t xml:space="preserve"> Social Psychology</w:t>
+      </w:r>
+      <w:r>
+        <w:rPr>
+          <w:sz w:val="20"/>
+          <w:szCs w:val="20"/>
+        </w:rPr>
+        <w:t xml:space="preserve"> published in 2014 </w:t>
+      </w:r>
+      <w:hyperlink r:id="rId4">
         <w:r>
           <w:rPr>
             <w:sz w:val="20"/>
             <w:szCs w:val="20"/>
           </w:rPr>
-          <w:t xml:space="preserve"> and Bornkessel-</w:t>
-        </w:r>
-        <w:proofErr w:type="spellStart"/>
-        <w:r>
-          <w:rPr>
-            <w:sz w:val="20"/>
-            <w:szCs w:val="20"/>
-          </w:rPr>
-          <w:t>Schlesewsky</w:t>
-        </w:r>
-        <w:proofErr w:type="spellEnd"/>
-        <w:r>
-          <w:rPr>
-            <w:sz w:val="20"/>
-            <w:szCs w:val="20"/>
-          </w:rPr>
-          <w:t xml:space="preserve"> (2015)</w:t>
-        </w:r>
-      </w:hyperlink>
-      <w:r>
-        <w:rPr>
-          <w:sz w:val="20"/>
-          <w:szCs w:val="20"/>
-        </w:rPr>
-        <w:t xml:space="preserve"> is the first Registered Report published in Cortex, a journal that pioneered the format, but that a special issue of the journal</w:t>
-      </w:r>
-      <w:r>
-        <w:rPr>
-          <w:i/>
-          <w:iCs/>
-          <w:sz w:val="20"/>
-          <w:szCs w:val="20"/>
-        </w:rPr>
-        <w:t xml:space="preserve"> Social Psychology</w:t>
-      </w:r>
-      <w:r>
-        <w:rPr>
-          <w:sz w:val="20"/>
-          <w:szCs w:val="20"/>
-        </w:rPr>
-        <w:t xml:space="preserve"> published in 2014 </w:t>
-      </w:r>
-      <w:hyperlink r:id="rId4">
-        <w:r>
-          <w:rPr>
-            <w:sz w:val="20"/>
-            <w:szCs w:val="20"/>
-          </w:rPr>
-          <w:t xml:space="preserve">(Nosek &amp; </w:t>
-        </w:r>
-        <w:proofErr w:type="spellStart"/>
-        <w:r>
-          <w:rPr>
-            <w:sz w:val="20"/>
-            <w:szCs w:val="20"/>
-          </w:rPr>
-          <w:t>Lakens</w:t>
-        </w:r>
-        <w:proofErr w:type="spellEnd"/>
-        <w:r>
-          <w:rPr>
-            <w:sz w:val="20"/>
-            <w:szCs w:val="20"/>
-          </w:rPr>
-          <w:t>, 2014)</w:t>
+          <w:t>(Nosek &amp; Lakens, 2014)</w:t>
         </w:r>
       </w:hyperlink>
       <w:r>

</xml_diff>